<commit_message>
updated with github repo :)
</commit_message>
<xml_diff>
--- a/Week-07-Coding-Assignment Matt Bennett.docx
+++ b/Week-07-Coding-Assignment Matt Bennett.docx
@@ -31,6 +31,21 @@
           <w:szCs w:val="24"/>
         </w:rPr>
       </w:pPr>
+      <w:r>
+        <w:rPr>
+          <w:b/>
+          <w:szCs w:val="24"/>
+        </w:rPr>
+        <w:t>https://github.com/ItssBennett/week-7-html</w:t>
+      </w:r>
+    </w:p>
+    <w:p>
+      <w:pPr>
+        <w:rPr>
+          <w:b/>
+          <w:szCs w:val="24"/>
+        </w:rPr>
+      </w:pPr>
     </w:p>
     <w:p>
       <w:pPr>
@@ -652,6 +667,7 @@
           <w:bCs/>
           <w:szCs w:val="24"/>
         </w:rPr>
+        <w:lastRenderedPageBreak/>
         <w:t>If it is not accessible by your grader, your project will be graded based on what they can access.</w:t>
       </w:r>
     </w:p>

</xml_diff>